<commit_message>
Implemented traffic light detection. Before adjusting red hsv color ranges
</commit_message>
<xml_diff>
--- a/Lab_Project/src/Sistema Propuesto/Figuras_tracker.docx
+++ b/Lab_Project/src/Sistema Propuesto/Figuras_tracker.docx
@@ -1,6 +1,6 @@
 
 <file path=word/document.xml><?xml version="1.0" encoding="utf-8"?>
-<w:document xmlns:wpc="http://schemas.microsoft.com/office/word/2010/wordprocessingCanvas" xmlns:cx="http://schemas.microsoft.com/office/drawing/2014/chartex" xmlns:cx1="http://schemas.microsoft.com/office/drawing/2015/9/8/chartex" xmlns:cx2="http://schemas.microsoft.com/office/drawing/2015/10/21/chartex" xmlns:cx3="http://schemas.microsoft.com/office/drawing/2016/5/9/chartex" xmlns:cx4="http://schemas.microsoft.com/office/drawing/2016/5/10/chartex" xmlns:cx5="http://schemas.microsoft.com/office/drawing/2016/5/11/chartex" xmlns:cx6="http://schemas.microsoft.com/office/drawing/2016/5/12/chartex" xmlns:cx7="http://schemas.microsoft.com/office/drawing/2016/5/13/chartex" xmlns:cx8="http://schemas.microsoft.com/office/drawing/2016/5/14/chartex" xmlns:mc="http://schemas.openxmlformats.org/markup-compatibility/2006" xmlns:aink="http://schemas.microsoft.com/office/drawing/2016/ink" xmlns:am3d="http://schemas.microsoft.com/office/drawing/2017/model3d" xmlns:o="urn:schemas-microsoft-com:office:office" xmlns:oel="http://schemas.microsoft.com/office/2019/extlst" xmlns:r="http://schemas.openxmlformats.org/officeDocument/2006/relationships" xmlns:m="http://schemas.openxmlformats.org/officeDocument/2006/math" xmlns:v="urn:schemas-microsoft-com:vml" xmlns:wp14="http://schemas.microsoft.com/office/word/2010/wordprocessingDrawing" xmlns:wp="http://schemas.openxmlformats.org/drawingml/2006/wordprocessingDrawing" xmlns:w10="urn:schemas-microsoft-com:office:word" xmlns:w="http://schemas.openxmlformats.org/wordprocessingml/2006/main" xmlns:w14="http://schemas.microsoft.com/office/word/2010/wordml" xmlns:w15="http://schemas.microsoft.com/office/word/2012/wordml" xmlns:w16cex="http://schemas.microsoft.com/office/word/2018/wordml/cex" xmlns:w16cid="http://schemas.microsoft.com/office/word/2016/wordml/cid" xmlns:w16="http://schemas.microsoft.com/office/word/2018/wordml" xmlns:w16du="http://schemas.microsoft.com/office/word/2023/wordml/word16du" xmlns:w16sdtdh="http://schemas.microsoft.com/office/word/2020/wordml/sdtdatahash" xmlns:w16sdtfl="http://schemas.microsoft.com/office/word/2024/wordml/sdtformatlock" xmlns:w16se="http://schemas.microsoft.com/office/word/2015/wordml/symex" xmlns:wpg="http://schemas.microsoft.com/office/word/2010/wordprocessingGroup" xmlns:wpi="http://schemas.microsoft.com/office/word/2010/wordprocessingInk" xmlns:wne="http://schemas.microsoft.com/office/word/2006/wordml" xmlns:wps="http://schemas.microsoft.com/office/word/2010/wordprocessingShape" mc:Ignorable="w14 w15 w16se w16cid w16 w16cex w16sdtdh w16sdtfl w16du wp14">
+<w:document xmlns:wpc="http://schemas.microsoft.com/office/word/2010/wordprocessingCanvas" xmlns:cx="http://schemas.microsoft.com/office/drawing/2014/chartex" xmlns:cx1="http://schemas.microsoft.com/office/drawing/2015/9/8/chartex" xmlns:cx2="http://schemas.microsoft.com/office/drawing/2015/10/21/chartex" xmlns:cx3="http://schemas.microsoft.com/office/drawing/2016/5/9/chartex" xmlns:cx4="http://schemas.microsoft.com/office/drawing/2016/5/10/chartex" xmlns:cx5="http://schemas.microsoft.com/office/drawing/2016/5/11/chartex" xmlns:cx6="http://schemas.microsoft.com/office/drawing/2016/5/12/chartex" xmlns:cx7="http://schemas.microsoft.com/office/drawing/2016/5/13/chartex" xmlns:cx8="http://schemas.microsoft.com/office/drawing/2016/5/14/chartex" xmlns:mc="http://schemas.openxmlformats.org/markup-compatibility/2006" xmlns:aink="http://schemas.microsoft.com/office/drawing/2016/ink" xmlns:am3d="http://schemas.microsoft.com/office/drawing/2017/model3d" xmlns:o="urn:schemas-microsoft-com:office:office" xmlns:oel="http://schemas.microsoft.com/office/2019/extlst" xmlns:r="http://schemas.openxmlformats.org/officeDocument/2006/relationships" xmlns:m="http://schemas.openxmlformats.org/officeDocument/2006/math" xmlns:v="urn:schemas-microsoft-com:vml" xmlns:wp14="http://schemas.microsoft.com/office/word/2010/wordprocessingDrawing" xmlns:wp="http://schemas.openxmlformats.org/drawingml/2006/wordprocessingDrawing" xmlns:w10="urn:schemas-microsoft-com:office:word" xmlns:w="http://schemas.openxmlformats.org/wordprocessingml/2006/main" xmlns:w14="http://schemas.microsoft.com/office/word/2010/wordml" xmlns:w15="http://schemas.microsoft.com/office/word/2012/wordml" xmlns:w16cex="http://schemas.microsoft.com/office/word/2018/wordml/cex" xmlns:w16cid="http://schemas.microsoft.com/office/word/2016/wordml/cid" xmlns:w16="http://schemas.microsoft.com/office/word/2018/wordml" xmlns:w16du="http://schemas.microsoft.com/office/word/2023/wordml/word16du" xmlns:w16sdtdh="http://schemas.microsoft.com/office/word/2020/wordml/sdtdatahash" xmlns:w16se="http://schemas.microsoft.com/office/word/2015/wordml/symex" xmlns:wpg="http://schemas.microsoft.com/office/word/2010/wordprocessingGroup" xmlns:wpi="http://schemas.microsoft.com/office/word/2010/wordprocessingInk" xmlns:wne="http://schemas.microsoft.com/office/word/2006/wordml" xmlns:wps="http://schemas.microsoft.com/office/word/2010/wordprocessingShape" mc:Ignorable="w14 w15 w16se w16cid w16 w16cex w16sdtdh w16du wp14">
   <w:body>
     <w:p>
       <w:pPr>
@@ -137,7 +137,7 @@
               </wp:anchor>
             </w:drawing>
           </mc:Choice>
-          <mc:Fallback>
+          <mc:Fallback xmlns:w16sdtfl="http://schemas.microsoft.com/office/word/2024/wordml/sdtformatlock">
             <w:pict>
               <v:oval w14:anchorId="6203F1FE" id="Elipse 5" o:spid="_x0000_s1026" style="position:absolute;margin-left:278.4pt;margin-top:428.3pt;width:80.4pt;height:77.8pt;z-index:251663360;visibility:visible;mso-wrap-style:square;mso-wrap-distance-left:9pt;mso-wrap-distance-top:0;mso-wrap-distance-right:9pt;mso-wrap-distance-bottom:0;mso-position-horizontal:absolute;mso-position-horizontal-relative:text;mso-position-vertical:absolute;mso-position-vertical-relative:text;v-text-anchor:middle" o:gfxdata="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" fillcolor="#c00000" strokecolor="black [3213]" strokeweight="3pt">
                 <v:stroke joinstyle="miter"/>
@@ -210,7 +210,7 @@
               </wp:anchor>
             </w:drawing>
           </mc:Choice>
-          <mc:Fallback>
+          <mc:Fallback xmlns:w16sdtfl="http://schemas.microsoft.com/office/word/2024/wordml/sdtformatlock">
             <w:pict>
               <v:rect w14:anchorId="45DA5EAA" id="Rectángulo 7" o:spid="_x0000_s1026" style="position:absolute;margin-left:251.1pt;margin-top:303.8pt;width:131.35pt;height:224.4pt;z-index:251661312;visibility:visible;mso-wrap-style:square;mso-wrap-distance-left:9pt;mso-wrap-distance-top:0;mso-wrap-distance-right:9pt;mso-wrap-distance-bottom:0;mso-position-horizontal:absolute;mso-position-horizontal-relative:text;mso-position-vertical:absolute;mso-position-vertical-relative:text;v-text-anchor:middle" o:gfxdata="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" fillcolor="black [3213]" strokecolor="#030e13 [484]" strokeweight="1pt"/>
             </w:pict>
@@ -281,7 +281,7 @@
               </wp:anchor>
             </w:drawing>
           </mc:Choice>
-          <mc:Fallback>
+          <mc:Fallback xmlns:w16sdtfl="http://schemas.microsoft.com/office/word/2024/wordml/sdtformatlock">
             <w:pict>
               <v:rect w14:anchorId="410662F8" id="Rectángulo 7" o:spid="_x0000_s1026" style="position:absolute;margin-left:34.2pt;margin-top:303.4pt;width:131.35pt;height:224.4pt;z-index:251657215;visibility:visible;mso-wrap-style:square;mso-wrap-distance-left:9pt;mso-wrap-distance-top:0;mso-wrap-distance-right:9pt;mso-wrap-distance-bottom:0;mso-position-horizontal:absolute;mso-position-horizontal-relative:text;mso-position-vertical:absolute;mso-position-vertical-relative:text;v-text-anchor:middle" o:gfxdata="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" fillcolor="black [3213]" strokecolor="#030e13 [484]" strokeweight="1pt"/>
             </w:pict>
@@ -295,7 +295,7 @@
         <mc:AlternateContent>
           <mc:Choice Requires="wps">
             <w:drawing>
-              <wp:anchor distT="0" distB="0" distL="114300" distR="114300" simplePos="0" relativeHeight="251659264" behindDoc="0" locked="0" layoutInCell="1" allowOverlap="1" wp14:anchorId="4AA6AA10" wp14:editId="230207E5">
+              <wp:anchor distT="0" distB="0" distL="114300" distR="114300" simplePos="0" relativeHeight="251659264" behindDoc="0" locked="0" layoutInCell="1" allowOverlap="1" wp14:anchorId="4AA6AA10" wp14:editId="7455A9FD">
                 <wp:simplePos x="0" y="0"/>
                 <wp:positionH relativeFrom="column">
                   <wp:posOffset>755339</wp:posOffset>
@@ -359,7 +359,7 @@
           </mc:Choice>
           <mc:Fallback>
             <w:pict>
-              <v:oval w14:anchorId="799F606D" id="Elipse 5" o:spid="_x0000_s1026" style="position:absolute;margin-left:59.5pt;margin-top:329.7pt;width:80.4pt;height:77.8pt;z-index:251659264;visibility:visible;mso-wrap-style:square;mso-wrap-distance-left:9pt;mso-wrap-distance-top:0;mso-wrap-distance-right:9pt;mso-wrap-distance-bottom:0;mso-position-horizontal:absolute;mso-position-horizontal-relative:text;mso-position-vertical:absolute;mso-position-vertical-relative:text;v-text-anchor:middle" o:gfxdata="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" fillcolor="#00b050" strokecolor="black [3213]" strokeweight="3pt">
+              <v:oval w14:anchorId="5420E2DE" id="Elipse 5" o:spid="_x0000_s1026" style="position:absolute;margin-left:59.5pt;margin-top:329.7pt;width:80.4pt;height:77.8pt;z-index:251659264;visibility:visible;mso-wrap-style:square;mso-wrap-distance-left:9pt;mso-wrap-distance-top:0;mso-wrap-distance-right:9pt;mso-wrap-distance-bottom:0;mso-position-horizontal:absolute;mso-position-horizontal-relative:text;mso-position-vertical:absolute;mso-position-vertical-relative:text;v-text-anchor:middle" o:gfxdata="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" fillcolor="#00b050" strokecolor="black [3213]" strokeweight="3pt">
                 <v:stroke joinstyle="miter"/>
               </v:oval>
             </w:pict>
@@ -378,7 +378,7 @@
 </file>
 
 <file path=word/styles.xml><?xml version="1.0" encoding="utf-8"?>
-<w:styles xmlns:mc="http://schemas.openxmlformats.org/markup-compatibility/2006" xmlns:r="http://schemas.openxmlformats.org/officeDocument/2006/relationships" xmlns:w="http://schemas.openxmlformats.org/wordprocessingml/2006/main" xmlns:w14="http://schemas.microsoft.com/office/word/2010/wordml" xmlns:w15="http://schemas.microsoft.com/office/word/2012/wordml" xmlns:w16cex="http://schemas.microsoft.com/office/word/2018/wordml/cex" xmlns:w16cid="http://schemas.microsoft.com/office/word/2016/wordml/cid" xmlns:w16="http://schemas.microsoft.com/office/word/2018/wordml" xmlns:w16du="http://schemas.microsoft.com/office/word/2023/wordml/word16du" xmlns:w16sdtdh="http://schemas.microsoft.com/office/word/2020/wordml/sdtdatahash" xmlns:w16sdtfl="http://schemas.microsoft.com/office/word/2024/wordml/sdtformatlock" xmlns:w16se="http://schemas.microsoft.com/office/word/2015/wordml/symex" mc:Ignorable="w14 w15 w16se w16cid w16 w16cex w16sdtdh w16sdtfl w16du">
+<w:styles xmlns:mc="http://schemas.openxmlformats.org/markup-compatibility/2006" xmlns:r="http://schemas.openxmlformats.org/officeDocument/2006/relationships" xmlns:w="http://schemas.openxmlformats.org/wordprocessingml/2006/main" xmlns:w14="http://schemas.microsoft.com/office/word/2010/wordml" xmlns:w15="http://schemas.microsoft.com/office/word/2012/wordml" xmlns:w16cex="http://schemas.microsoft.com/office/word/2018/wordml/cex" xmlns:w16cid="http://schemas.microsoft.com/office/word/2016/wordml/cid" xmlns:w16="http://schemas.microsoft.com/office/word/2018/wordml" xmlns:w16du="http://schemas.microsoft.com/office/word/2023/wordml/word16du" xmlns:w16sdtdh="http://schemas.microsoft.com/office/word/2020/wordml/sdtdatahash" xmlns:w16se="http://schemas.microsoft.com/office/word/2015/wordml/symex" mc:Ignorable="w14 w15 w16se w16cid w16 w16cex w16sdtdh w16du">
   <w:docDefaults>
     <w:rPrDefault>
       <w:rPr>
@@ -980,6 +980,7 @@
   <w:style w:type="character" w:default="1" w:styleId="Fuentedeprrafopredeter">
     <w:name w:val="Default Paragraph Font"/>
     <w:uiPriority w:val="1"/>
+    <w:semiHidden/>
     <w:unhideWhenUsed/>
   </w:style>
   <w:style w:type="table" w:default="1" w:styleId="Tablanormal">

</xml_diff>